<commit_message>
Updated Overview and Results
</commit_message>
<xml_diff>
--- a/working_documents/Milestone1/Milestone-1_Summary.docx
+++ b/working_documents/Milestone1/Milestone-1_Summary.docx
@@ -7,9 +7,12 @@
         <w:pStyle w:val="Heading1"/>
       </w:pPr>
       <w:bookmarkStart w:id="0" w:name="_Toc480829775"/>
-      <w:bookmarkStart w:id="1" w:name="_Toc480831230"/>
-      <w:r>
-        <w:t>Week 7 – Milestone 1 : Deliverable 2</w:t>
+      <w:bookmarkStart w:id="1" w:name="_Toc480833695"/>
+      <w:r>
+        <w:t>Week 7 – Milestone 1</w:t>
+      </w:r>
+      <w:r>
+        <w:t>: Deliverable 2</w:t>
       </w:r>
       <w:bookmarkEnd w:id="0"/>
       <w:bookmarkEnd w:id="1"/>
@@ -19,7 +22,7 @@
         <w:pStyle w:val="Heading2"/>
       </w:pPr>
       <w:bookmarkStart w:id="2" w:name="_Toc480829776"/>
-      <w:bookmarkStart w:id="3" w:name="_Toc480831231"/>
+      <w:bookmarkStart w:id="3" w:name="_Toc480833696"/>
       <w:r>
         <w:t>Team 5</w:t>
       </w:r>
@@ -31,7 +34,7 @@
         <w:pStyle w:val="Heading2"/>
       </w:pPr>
       <w:bookmarkStart w:id="4" w:name="_Toc480829777"/>
-      <w:bookmarkStart w:id="5" w:name="_Toc480831232"/>
+      <w:bookmarkStart w:id="5" w:name="_Toc480833697"/>
       <w:r>
         <w:t>Coordinator: Kris Bebbington</w:t>
       </w:r>
@@ -43,7 +46,7 @@
         <w:pStyle w:val="Heading2"/>
       </w:pPr>
       <w:bookmarkStart w:id="6" w:name="_Toc480829778"/>
-      <w:bookmarkStart w:id="7" w:name="_Toc480831233"/>
+      <w:bookmarkStart w:id="7" w:name="_Toc480833698"/>
       <w:r>
         <w:t>Contributor</w:t>
       </w:r>
@@ -64,11 +67,16 @@
       <w:pPr>
         <w:pStyle w:val="Heading1"/>
       </w:pPr>
+      <w:bookmarkStart w:id="8" w:name="_Toc480833699"/>
       <w:r>
         <w:t>Contents</w:t>
       </w:r>
-    </w:p>
-    <w:p/>
+      <w:bookmarkEnd w:id="8"/>
+    </w:p>
+    <w:p>
+      <w:bookmarkStart w:id="9" w:name="_GoBack"/>
+      <w:bookmarkEnd w:id="9"/>
+    </w:p>
     <w:p>
       <w:pPr>
         <w:pStyle w:val="TOC1"/>
@@ -96,7 +104,7 @@
         <w:rPr>
           <w:noProof/>
         </w:rPr>
-        <w:t>Week 7 – Milestone 1 : Deliverable 2</w:t>
+        <w:t>Week 7 – Milestone 1: Deliverable 2</w:t>
       </w:r>
       <w:r>
         <w:rPr>
@@ -114,7 +122,7 @@
         <w:rPr>
           <w:noProof/>
         </w:rPr>
-        <w:instrText xml:space="preserve"> PAGEREF _Toc480831230 \h </w:instrText>
+        <w:instrText xml:space="preserve"> PAGEREF _Toc480833695 \h </w:instrText>
       </w:r>
       <w:r>
         <w:rPr>
@@ -175,7 +183,7 @@
         <w:rPr>
           <w:noProof/>
         </w:rPr>
-        <w:instrText xml:space="preserve"> PAGEREF _Toc480831231 \h </w:instrText>
+        <w:instrText xml:space="preserve"> PAGEREF _Toc480833696 \h </w:instrText>
       </w:r>
       <w:r>
         <w:rPr>
@@ -236,7 +244,7 @@
         <w:rPr>
           <w:noProof/>
         </w:rPr>
-        <w:instrText xml:space="preserve"> PAGEREF _Toc480831232 \h </w:instrText>
+        <w:instrText xml:space="preserve"> PAGEREF _Toc480833697 \h </w:instrText>
       </w:r>
       <w:r>
         <w:rPr>
@@ -297,7 +305,7 @@
         <w:rPr>
           <w:noProof/>
         </w:rPr>
-        <w:instrText xml:space="preserve"> PAGEREF _Toc480831233 \h </w:instrText>
+        <w:instrText xml:space="preserve"> PAGEREF _Toc480833698 \h </w:instrText>
       </w:r>
       <w:r>
         <w:rPr>
@@ -341,6 +349,68 @@
         <w:rPr>
           <w:noProof/>
         </w:rPr>
+        <w:t>Contents</w:t>
+      </w:r>
+      <w:r>
+        <w:rPr>
+          <w:noProof/>
+        </w:rPr>
+        <w:tab/>
+      </w:r>
+      <w:r>
+        <w:rPr>
+          <w:noProof/>
+        </w:rPr>
+        <w:fldChar w:fldCharType="begin"/>
+      </w:r>
+      <w:r>
+        <w:rPr>
+          <w:noProof/>
+        </w:rPr>
+        <w:instrText xml:space="preserve"> PAGEREF _Toc480833699 \h </w:instrText>
+      </w:r>
+      <w:r>
+        <w:rPr>
+          <w:noProof/>
+        </w:rPr>
+      </w:r>
+      <w:r>
+        <w:rPr>
+          <w:noProof/>
+        </w:rPr>
+        <w:fldChar w:fldCharType="separate"/>
+      </w:r>
+      <w:r>
+        <w:rPr>
+          <w:noProof/>
+        </w:rPr>
+        <w:t>1</w:t>
+      </w:r>
+      <w:r>
+        <w:rPr>
+          <w:noProof/>
+        </w:rPr>
+        <w:fldChar w:fldCharType="end"/>
+      </w:r>
+    </w:p>
+    <w:p>
+      <w:pPr>
+        <w:pStyle w:val="TOC1"/>
+        <w:tabs>
+          <w:tab w:val="right" w:leader="dot" w:pos="9010"/>
+        </w:tabs>
+        <w:rPr>
+          <w:rFonts w:asciiTheme="minorHAnsi" w:eastAsiaTheme="minorEastAsia" w:hAnsiTheme="minorHAnsi"/>
+          <w:b w:val="0"/>
+          <w:bCs w:val="0"/>
+          <w:noProof/>
+          <w:color w:val="auto"/>
+        </w:rPr>
+      </w:pPr>
+      <w:r>
+        <w:rPr>
+          <w:noProof/>
+        </w:rPr>
         <w:t>Overview - Competitive Analysis</w:t>
       </w:r>
       <w:r>
@@ -359,7 +429,7 @@
         <w:rPr>
           <w:noProof/>
         </w:rPr>
-        <w:instrText xml:space="preserve"> PAGEREF _Toc480831234 \h </w:instrText>
+        <w:instrText xml:space="preserve"> PAGEREF _Toc480833700 \h </w:instrText>
       </w:r>
       <w:r>
         <w:rPr>
@@ -428,7 +498,7 @@
         <w:rPr>
           <w:noProof/>
         </w:rPr>
-        <w:instrText xml:space="preserve"> PAGEREF _Toc480831235 \h </w:instrText>
+        <w:instrText xml:space="preserve"> PAGEREF _Toc480833701 \h </w:instrText>
       </w:r>
       <w:r>
         <w:rPr>
@@ -497,7 +567,7 @@
         <w:rPr>
           <w:noProof/>
         </w:rPr>
-        <w:instrText xml:space="preserve"> PAGEREF _Toc480831236 \h </w:instrText>
+        <w:instrText xml:space="preserve"> PAGEREF _Toc480833702 \h </w:instrText>
       </w:r>
       <w:r>
         <w:rPr>
@@ -559,7 +629,7 @@
         <w:rPr>
           <w:noProof/>
         </w:rPr>
-        <w:instrText xml:space="preserve"> PAGEREF _Toc480831237 \h </w:instrText>
+        <w:instrText xml:space="preserve"> PAGEREF _Toc480833703 \h </w:instrText>
       </w:r>
       <w:r>
         <w:rPr>
@@ -576,7 +646,7 @@
         <w:rPr>
           <w:noProof/>
         </w:rPr>
-        <w:t>2</w:t>
+        <w:t>3</w:t>
       </w:r>
       <w:r>
         <w:rPr>
@@ -602,7 +672,7 @@
         <w:rPr>
           <w:noProof/>
         </w:rPr>
-        <w:t>Table 1 – Content Criteria and Comparison</w:t>
+        <w:t>Strengths</w:t>
       </w:r>
       <w:r>
         <w:rPr>
@@ -620,7 +690,7 @@
         <w:rPr>
           <w:noProof/>
         </w:rPr>
-        <w:instrText xml:space="preserve"> PAGEREF _Toc480831238 \h </w:instrText>
+        <w:instrText xml:space="preserve"> PAGEREF _Toc480833704 \h </w:instrText>
       </w:r>
       <w:r>
         <w:rPr>
@@ -663,7 +733,7 @@
         <w:rPr>
           <w:noProof/>
         </w:rPr>
-        <w:t>Table 2 – Functionality Criteria and Comparison</w:t>
+        <w:t>Weaknesses</w:t>
       </w:r>
       <w:r>
         <w:rPr>
@@ -681,7 +751,7 @@
         <w:rPr>
           <w:noProof/>
         </w:rPr>
-        <w:instrText xml:space="preserve"> PAGEREF _Toc480831239 \h </w:instrText>
+        <w:instrText xml:space="preserve"> PAGEREF _Toc480833705 \h </w:instrText>
       </w:r>
       <w:r>
         <w:rPr>
@@ -698,7 +768,7 @@
         <w:rPr>
           <w:noProof/>
         </w:rPr>
-        <w:t>4</w:t>
+        <w:t>3</w:t>
       </w:r>
       <w:r>
         <w:rPr>
@@ -724,7 +794,7 @@
         <w:rPr>
           <w:noProof/>
         </w:rPr>
-        <w:t>Table 3 – Strengths Comparison</w:t>
+        <w:t>Table 1 – Content Criteria and Comparison</w:t>
       </w:r>
       <w:r>
         <w:rPr>
@@ -742,7 +812,7 @@
         <w:rPr>
           <w:noProof/>
         </w:rPr>
-        <w:instrText xml:space="preserve"> PAGEREF _Toc480831240 \h </w:instrText>
+        <w:instrText xml:space="preserve"> PAGEREF _Toc480833706 \h </w:instrText>
       </w:r>
       <w:r>
         <w:rPr>
@@ -759,7 +829,7 @@
         <w:rPr>
           <w:noProof/>
         </w:rPr>
-        <w:t>5</w:t>
+        <w:t>4</w:t>
       </w:r>
       <w:r>
         <w:rPr>
@@ -785,6 +855,128 @@
         <w:rPr>
           <w:noProof/>
         </w:rPr>
+        <w:t>Table 2 – Functionality Criteria and Comparison</w:t>
+      </w:r>
+      <w:r>
+        <w:rPr>
+          <w:noProof/>
+        </w:rPr>
+        <w:tab/>
+      </w:r>
+      <w:r>
+        <w:rPr>
+          <w:noProof/>
+        </w:rPr>
+        <w:fldChar w:fldCharType="begin"/>
+      </w:r>
+      <w:r>
+        <w:rPr>
+          <w:noProof/>
+        </w:rPr>
+        <w:instrText xml:space="preserve"> PAGEREF _Toc480833707 \h </w:instrText>
+      </w:r>
+      <w:r>
+        <w:rPr>
+          <w:noProof/>
+        </w:rPr>
+      </w:r>
+      <w:r>
+        <w:rPr>
+          <w:noProof/>
+        </w:rPr>
+        <w:fldChar w:fldCharType="separate"/>
+      </w:r>
+      <w:r>
+        <w:rPr>
+          <w:noProof/>
+        </w:rPr>
+        <w:t>5</w:t>
+      </w:r>
+      <w:r>
+        <w:rPr>
+          <w:noProof/>
+        </w:rPr>
+        <w:fldChar w:fldCharType="end"/>
+      </w:r>
+    </w:p>
+    <w:p>
+      <w:pPr>
+        <w:pStyle w:val="TOC2"/>
+        <w:tabs>
+          <w:tab w:val="right" w:leader="dot" w:pos="9010"/>
+        </w:tabs>
+        <w:rPr>
+          <w:rFonts w:eastAsiaTheme="minorEastAsia"/>
+          <w:noProof/>
+          <w:sz w:val="24"/>
+          <w:szCs w:val="24"/>
+        </w:rPr>
+      </w:pPr>
+      <w:r>
+        <w:rPr>
+          <w:noProof/>
+        </w:rPr>
+        <w:t>Table 3 – Strengths Comparison</w:t>
+      </w:r>
+      <w:r>
+        <w:rPr>
+          <w:noProof/>
+        </w:rPr>
+        <w:tab/>
+      </w:r>
+      <w:r>
+        <w:rPr>
+          <w:noProof/>
+        </w:rPr>
+        <w:fldChar w:fldCharType="begin"/>
+      </w:r>
+      <w:r>
+        <w:rPr>
+          <w:noProof/>
+        </w:rPr>
+        <w:instrText xml:space="preserve"> PAGEREF _Toc480833708 \h </w:instrText>
+      </w:r>
+      <w:r>
+        <w:rPr>
+          <w:noProof/>
+        </w:rPr>
+      </w:r>
+      <w:r>
+        <w:rPr>
+          <w:noProof/>
+        </w:rPr>
+        <w:fldChar w:fldCharType="separate"/>
+      </w:r>
+      <w:r>
+        <w:rPr>
+          <w:noProof/>
+        </w:rPr>
+        <w:t>6</w:t>
+      </w:r>
+      <w:r>
+        <w:rPr>
+          <w:noProof/>
+        </w:rPr>
+        <w:fldChar w:fldCharType="end"/>
+      </w:r>
+    </w:p>
+    <w:p>
+      <w:pPr>
+        <w:pStyle w:val="TOC2"/>
+        <w:tabs>
+          <w:tab w:val="right" w:leader="dot" w:pos="9010"/>
+        </w:tabs>
+        <w:rPr>
+          <w:rFonts w:eastAsiaTheme="minorEastAsia"/>
+          <w:noProof/>
+          <w:sz w:val="24"/>
+          <w:szCs w:val="24"/>
+        </w:rPr>
+      </w:pPr>
+      <w:r>
+        <w:rPr>
+          <w:noProof/>
+        </w:rPr>
         <w:t>Table 4 – Weaknesses Comparison</w:t>
       </w:r>
       <w:r>
@@ -803,7 +995,7 @@
         <w:rPr>
           <w:noProof/>
         </w:rPr>
-        <w:instrText xml:space="preserve"> PAGEREF _Toc480831241 \h </w:instrText>
+        <w:instrText xml:space="preserve"> PAGEREF _Toc480833709 \h </w:instrText>
       </w:r>
       <w:r>
         <w:rPr>
@@ -820,7 +1012,7 @@
         <w:rPr>
           <w:noProof/>
         </w:rPr>
-        <w:t>6</w:t>
+        <w:t>7</w:t>
       </w:r>
       <w:r>
         <w:rPr>
@@ -865,7 +1057,7 @@
         <w:rPr>
           <w:noProof/>
         </w:rPr>
-        <w:instrText xml:space="preserve"> PAGEREF _Toc480831242 \h </w:instrText>
+        <w:instrText xml:space="preserve"> PAGEREF _Toc480833710 \h </w:instrText>
       </w:r>
       <w:r>
         <w:rPr>
@@ -882,7 +1074,7 @@
         <w:rPr>
           <w:noProof/>
         </w:rPr>
-        <w:t>7</w:t>
+        <w:t>8</w:t>
       </w:r>
       <w:r>
         <w:rPr>
@@ -927,7 +1119,7 @@
         <w:rPr>
           <w:noProof/>
         </w:rPr>
-        <w:instrText xml:space="preserve"> PAGEREF _Toc480831243 \h </w:instrText>
+        <w:instrText xml:space="preserve"> PAGEREF _Toc480833711 \h </w:instrText>
       </w:r>
       <w:r>
         <w:rPr>
@@ -944,7 +1136,7 @@
         <w:rPr>
           <w:noProof/>
         </w:rPr>
-        <w:t>7</w:t>
+        <w:t>8</w:t>
       </w:r>
       <w:r>
         <w:rPr>
@@ -988,7 +1180,7 @@
         <w:rPr>
           <w:noProof/>
         </w:rPr>
-        <w:instrText xml:space="preserve"> PAGEREF _Toc480831244 \h </w:instrText>
+        <w:instrText xml:space="preserve"> PAGEREF _Toc480833712 \h </w:instrText>
       </w:r>
       <w:r>
         <w:rPr>
@@ -1005,7 +1197,7 @@
         <w:rPr>
           <w:noProof/>
         </w:rPr>
-        <w:t>7</w:t>
+        <w:t>8</w:t>
       </w:r>
       <w:r>
         <w:rPr>
@@ -1049,7 +1241,7 @@
         <w:rPr>
           <w:noProof/>
         </w:rPr>
-        <w:instrText xml:space="preserve"> PAGEREF _Toc480831245 \h </w:instrText>
+        <w:instrText xml:space="preserve"> PAGEREF _Toc480833713 \h </w:instrText>
       </w:r>
       <w:r>
         <w:rPr>
@@ -1066,7 +1258,7 @@
         <w:rPr>
           <w:noProof/>
         </w:rPr>
-        <w:t>9</w:t>
+        <w:t>10</w:t>
       </w:r>
       <w:r>
         <w:rPr>
@@ -1110,7 +1302,7 @@
         <w:rPr>
           <w:noProof/>
         </w:rPr>
-        <w:instrText xml:space="preserve"> PAGEREF _Toc480831246 \h </w:instrText>
+        <w:instrText xml:space="preserve"> PAGEREF _Toc480833714 \h </w:instrText>
       </w:r>
       <w:r>
         <w:rPr>
@@ -1127,7 +1319,7 @@
         <w:rPr>
           <w:noProof/>
         </w:rPr>
-        <w:t>10</w:t>
+        <w:t>11</w:t>
       </w:r>
       <w:r>
         <w:rPr>
@@ -1171,7 +1363,7 @@
         <w:rPr>
           <w:noProof/>
         </w:rPr>
-        <w:instrText xml:space="preserve"> PAGEREF _Toc480831247 \h </w:instrText>
+        <w:instrText xml:space="preserve"> PAGEREF _Toc480833715 \h </w:instrText>
       </w:r>
       <w:r>
         <w:rPr>
@@ -1188,7 +1380,7 @@
         <w:rPr>
           <w:noProof/>
         </w:rPr>
-        <w:t>10</w:t>
+        <w:t>11</w:t>
       </w:r>
       <w:r>
         <w:rPr>
@@ -1233,7 +1425,7 @@
         <w:rPr>
           <w:noProof/>
         </w:rPr>
-        <w:instrText xml:space="preserve"> PAGEREF _Toc480831248 \h </w:instrText>
+        <w:instrText xml:space="preserve"> PAGEREF _Toc480833716 \h </w:instrText>
       </w:r>
       <w:r>
         <w:rPr>
@@ -1250,7 +1442,7 @@
         <w:rPr>
           <w:noProof/>
         </w:rPr>
-        <w:t>12</w:t>
+        <w:t>13</w:t>
       </w:r>
       <w:r>
         <w:rPr>
@@ -1295,7 +1487,7 @@
         <w:rPr>
           <w:noProof/>
         </w:rPr>
-        <w:instrText xml:space="preserve"> PAGEREF _Toc480831249 \h </w:instrText>
+        <w:instrText xml:space="preserve"> PAGEREF _Toc480833717 \h </w:instrText>
       </w:r>
       <w:r>
         <w:rPr>
@@ -1312,7 +1504,7 @@
         <w:rPr>
           <w:noProof/>
         </w:rPr>
-        <w:t>12</w:t>
+        <w:t>13</w:t>
       </w:r>
       <w:r>
         <w:rPr>
@@ -1356,7 +1548,7 @@
         <w:rPr>
           <w:noProof/>
         </w:rPr>
-        <w:instrText xml:space="preserve"> PAGEREF _Toc480831250 \h </w:instrText>
+        <w:instrText xml:space="preserve"> PAGEREF _Toc480833718 \h </w:instrText>
       </w:r>
       <w:r>
         <w:rPr>
@@ -1373,7 +1565,7 @@
         <w:rPr>
           <w:noProof/>
         </w:rPr>
-        <w:t>12</w:t>
+        <w:t>13</w:t>
       </w:r>
       <w:r>
         <w:rPr>
@@ -1417,7 +1609,7 @@
         <w:rPr>
           <w:noProof/>
         </w:rPr>
-        <w:instrText xml:space="preserve"> PAGEREF _Toc480831251 \h </w:instrText>
+        <w:instrText xml:space="preserve"> PAGEREF _Toc480833719 \h </w:instrText>
       </w:r>
       <w:r>
         <w:rPr>
@@ -1434,7 +1626,7 @@
         <w:rPr>
           <w:noProof/>
         </w:rPr>
-        <w:t>14</w:t>
+        <w:t>15</w:t>
       </w:r>
       <w:r>
         <w:rPr>
@@ -1478,7 +1670,7 @@
         <w:rPr>
           <w:noProof/>
         </w:rPr>
-        <w:instrText xml:space="preserve"> PAGEREF _Toc480831252 \h </w:instrText>
+        <w:instrText xml:space="preserve"> PAGEREF _Toc480833720 \h </w:instrText>
       </w:r>
       <w:r>
         <w:rPr>
@@ -1495,7 +1687,7 @@
         <w:rPr>
           <w:noProof/>
         </w:rPr>
-        <w:t>15</w:t>
+        <w:t>16</w:t>
       </w:r>
       <w:r>
         <w:rPr>
@@ -1539,7 +1731,7 @@
         <w:rPr>
           <w:noProof/>
         </w:rPr>
-        <w:instrText xml:space="preserve"> PAGEREF _Toc480831253 \h </w:instrText>
+        <w:instrText xml:space="preserve"> PAGEREF _Toc480833721 \h </w:instrText>
       </w:r>
       <w:r>
         <w:rPr>
@@ -1556,7 +1748,7 @@
         <w:rPr>
           <w:noProof/>
         </w:rPr>
-        <w:t>16</w:t>
+        <w:t>17</w:t>
       </w:r>
       <w:r>
         <w:rPr>
@@ -1600,7 +1792,7 @@
         <w:rPr>
           <w:noProof/>
         </w:rPr>
-        <w:instrText xml:space="preserve"> PAGEREF _Toc480831254 \h </w:instrText>
+        <w:instrText xml:space="preserve"> PAGEREF _Toc480833722 \h </w:instrText>
       </w:r>
       <w:r>
         <w:rPr>
@@ -1617,7 +1809,7 @@
         <w:rPr>
           <w:noProof/>
         </w:rPr>
-        <w:t>16</w:t>
+        <w:t>17</w:t>
       </w:r>
       <w:r>
         <w:rPr>
@@ -1641,14 +1833,13 @@
       <w:pPr>
         <w:pStyle w:val="Heading1"/>
       </w:pPr>
-      <w:bookmarkStart w:id="8" w:name="_Toc480829780"/>
-      <w:bookmarkStart w:id="9" w:name="_Toc480831234"/>
-      <w:r>
-        <w:lastRenderedPageBreak/>
+      <w:bookmarkStart w:id="10" w:name="_Toc480829780"/>
+      <w:bookmarkStart w:id="11" w:name="_Toc480833700"/>
+      <w:r>
         <w:t>Overview - Competitive Analysis</w:t>
       </w:r>
-      <w:bookmarkEnd w:id="8"/>
-      <w:bookmarkEnd w:id="9"/>
+      <w:bookmarkEnd w:id="10"/>
+      <w:bookmarkEnd w:id="11"/>
     </w:p>
     <w:p/>
     <w:p>
@@ -1735,8 +1926,8 @@
           <w:rStyle w:val="Hyperlink"/>
         </w:rPr>
       </w:pPr>
-      <w:bookmarkStart w:id="10" w:name="_Toc480829781"/>
-      <w:bookmarkStart w:id="11" w:name="_Toc480831235"/>
+      <w:bookmarkStart w:id="12" w:name="_Toc480829781"/>
+      <w:bookmarkStart w:id="13" w:name="_Toc480833701"/>
       <w:r>
         <w:t>Competitor 1</w:t>
       </w:r>
@@ -1750,8 +1941,8 @@
           </w:rPr>
           <w:t>https://www.cyberchallenge.com.au</w:t>
         </w:r>
-        <w:bookmarkEnd w:id="10"/>
-        <w:bookmarkEnd w:id="11"/>
+        <w:bookmarkEnd w:id="12"/>
+        <w:bookmarkEnd w:id="13"/>
       </w:hyperlink>
     </w:p>
     <w:p>
@@ -1763,8 +1954,8 @@
       <w:pPr>
         <w:pStyle w:val="Heading2"/>
       </w:pPr>
-      <w:bookmarkStart w:id="12" w:name="_Toc480829782"/>
-      <w:bookmarkStart w:id="13" w:name="_Toc480831236"/>
+      <w:bookmarkStart w:id="14" w:name="_Toc480829782"/>
+      <w:bookmarkStart w:id="15" w:name="_Toc480833702"/>
       <w:r>
         <w:t xml:space="preserve">Competitor 2 - </w:t>
       </w:r>
@@ -1775,8 +1966,8 @@
           </w:rPr>
           <w:t>http://www.eng.unimelb.edu.au/engage/schools/codemasters</w:t>
         </w:r>
-        <w:bookmarkEnd w:id="12"/>
-        <w:bookmarkEnd w:id="13"/>
+        <w:bookmarkEnd w:id="14"/>
+        <w:bookmarkEnd w:id="15"/>
       </w:hyperlink>
     </w:p>
     <w:p>
@@ -1785,21 +1976,246 @@
       </w:r>
     </w:p>
     <w:p/>
+    <w:p>
+      <w:pPr>
+        <w:jc w:val="center"/>
+        <w:rPr>
+          <w:u w:val="single"/>
+        </w:rPr>
+      </w:pPr>
+      <w:r>
+        <w:rPr>
+          <w:u w:val="single"/>
+        </w:rPr>
+        <w:t>Content Criteria</w:t>
+      </w:r>
+    </w:p>
+    <w:p>
+      <w:pPr>
+        <w:jc w:val="center"/>
+        <w:rPr>
+          <w:u w:val="single"/>
+        </w:rPr>
+      </w:pPr>
+    </w:p>
+    <w:p>
+      <w:pPr>
+        <w:pStyle w:val="ListParagraph"/>
+        <w:numPr>
+          <w:ilvl w:val="0"/>
+          <w:numId w:val="14"/>
+        </w:numPr>
+      </w:pPr>
+      <w:r>
+        <w:t>Relevance to stakeholders</w:t>
+      </w:r>
+    </w:p>
+    <w:p>
+      <w:pPr>
+        <w:pStyle w:val="ListParagraph"/>
+        <w:numPr>
+          <w:ilvl w:val="0"/>
+          <w:numId w:val="14"/>
+        </w:numPr>
+      </w:pPr>
+      <w:r>
+        <w:t>Layout of information</w:t>
+      </w:r>
+    </w:p>
+    <w:p>
+      <w:pPr>
+        <w:pStyle w:val="ListParagraph"/>
+        <w:numPr>
+          <w:ilvl w:val="0"/>
+          <w:numId w:val="14"/>
+        </w:numPr>
+      </w:pPr>
+      <w:r>
+        <w:t xml:space="preserve">External Links </w:t>
+      </w:r>
+    </w:p>
+    <w:p>
+      <w:pPr>
+        <w:pStyle w:val="ListParagraph"/>
+        <w:numPr>
+          <w:ilvl w:val="0"/>
+          <w:numId w:val="14"/>
+        </w:numPr>
+      </w:pPr>
+      <w:r>
+        <w:t>Help</w:t>
+      </w:r>
+    </w:p>
+    <w:p>
+      <w:pPr>
+        <w:pStyle w:val="ListParagraph"/>
+        <w:numPr>
+          <w:ilvl w:val="0"/>
+          <w:numId w:val="14"/>
+        </w:numPr>
+      </w:pPr>
+      <w:r>
+        <w:t>Search functionality</w:t>
+      </w:r>
+    </w:p>
+    <w:p>
+      <w:pPr>
+        <w:pStyle w:val="ListParagraph"/>
+        <w:numPr>
+          <w:ilvl w:val="0"/>
+          <w:numId w:val="14"/>
+        </w:numPr>
+      </w:pPr>
+      <w:r>
+        <w:t>Multimedia</w:t>
+      </w:r>
+    </w:p>
+    <w:p>
+      <w:pPr>
+        <w:pStyle w:val="ListParagraph"/>
+        <w:numPr>
+          <w:ilvl w:val="0"/>
+          <w:numId w:val="14"/>
+        </w:numPr>
+      </w:pPr>
+      <w:r>
+        <w:t>Similarity to CDU Code Fair Project</w:t>
+      </w:r>
+    </w:p>
+    <w:p/>
+    <w:p>
+      <w:pPr>
+        <w:jc w:val="center"/>
+        <w:rPr>
+          <w:u w:val="single"/>
+        </w:rPr>
+      </w:pPr>
+      <w:r>
+        <w:rPr>
+          <w:u w:val="single"/>
+        </w:rPr>
+        <w:t>Code and resources</w:t>
+      </w:r>
+    </w:p>
+    <w:p>
+      <w:pPr>
+        <w:jc w:val="center"/>
+        <w:rPr>
+          <w:u w:val="single"/>
+        </w:rPr>
+      </w:pPr>
+      <w:r>
+        <w:rPr>
+          <w:u w:val="single"/>
+        </w:rPr>
+        <w:t>Criteria</w:t>
+      </w:r>
+    </w:p>
+    <w:p>
+      <w:pPr>
+        <w:jc w:val="center"/>
+        <w:rPr>
+          <w:u w:val="single"/>
+        </w:rPr>
+      </w:pPr>
+    </w:p>
+    <w:p>
+      <w:pPr>
+        <w:pStyle w:val="ListParagraph"/>
+        <w:numPr>
+          <w:ilvl w:val="0"/>
+          <w:numId w:val="11"/>
+        </w:numPr>
+      </w:pPr>
+      <w:r>
+        <w:t>Standards</w:t>
+      </w:r>
+    </w:p>
+    <w:p>
+      <w:pPr>
+        <w:pStyle w:val="ListParagraph"/>
+        <w:numPr>
+          <w:ilvl w:val="0"/>
+          <w:numId w:val="11"/>
+        </w:numPr>
+      </w:pPr>
+      <w:r>
+        <w:t>External Libraries</w:t>
+      </w:r>
+    </w:p>
+    <w:p>
+      <w:pPr>
+        <w:pStyle w:val="ListParagraph"/>
+        <w:numPr>
+          <w:ilvl w:val="0"/>
+          <w:numId w:val="11"/>
+        </w:numPr>
+      </w:pPr>
+      <w:r>
+        <w:t>Multimedia</w:t>
+      </w:r>
+    </w:p>
+    <w:p>
+      <w:pPr>
+        <w:pStyle w:val="ListParagraph"/>
+        <w:numPr>
+          <w:ilvl w:val="0"/>
+          <w:numId w:val="11"/>
+        </w:numPr>
+      </w:pPr>
+      <w:r>
+        <w:t>Analytics</w:t>
+      </w:r>
+    </w:p>
+    <w:p>
+      <w:pPr>
+        <w:pStyle w:val="ListParagraph"/>
+        <w:numPr>
+          <w:ilvl w:val="0"/>
+          <w:numId w:val="11"/>
+        </w:numPr>
+      </w:pPr>
+      <w:r>
+        <w:t>Forms</w:t>
+      </w:r>
+    </w:p>
+    <w:p>
+      <w:pPr>
+        <w:pStyle w:val="ListParagraph"/>
+        <w:numPr>
+          <w:ilvl w:val="0"/>
+          <w:numId w:val="11"/>
+        </w:numPr>
+      </w:pPr>
+      <w:r>
+        <w:t>Local storage</w:t>
+      </w:r>
+    </w:p>
+    <w:p/>
+    <w:p/>
     <w:p/>
     <w:p>
       <w:pPr>
         <w:pStyle w:val="Heading1"/>
       </w:pPr>
-      <w:bookmarkStart w:id="14" w:name="_Toc480831237"/>
+    </w:p>
+    <w:p>
+      <w:pPr>
+        <w:pStyle w:val="Heading1"/>
+      </w:pPr>
+      <w:bookmarkStart w:id="16" w:name="_Toc480833703"/>
       <w:r>
         <w:t>Results</w:t>
       </w:r>
-      <w:bookmarkEnd w:id="14"/>
-    </w:p>
-    <w:p/>
-    <w:p>
-      <w:r>
-        <w:t>Results from both analyses are tabulated below.</w:t>
+      <w:bookmarkEnd w:id="16"/>
+    </w:p>
+    <w:p/>
+    <w:p>
+      <w:r>
+        <w:t>Results from bo</w:t>
+      </w:r>
+      <w:r>
+        <w:t>th analyses are tabulated below in Tables 1 – 4.</w:t>
       </w:r>
     </w:p>
     <w:p>
@@ -1820,6 +2236,219 @@
     </w:p>
     <w:p/>
     <w:p/>
+    <w:p>
+      <w:pPr>
+        <w:pStyle w:val="Heading2"/>
+      </w:pPr>
+      <w:bookmarkStart w:id="17" w:name="_Toc480833704"/>
+      <w:r>
+        <w:t>Strengths</w:t>
+      </w:r>
+      <w:bookmarkEnd w:id="17"/>
+    </w:p>
+    <w:p>
+      <w:pPr>
+        <w:jc w:val="center"/>
+        <w:rPr>
+          <w:u w:val="single"/>
+        </w:rPr>
+      </w:pPr>
+    </w:p>
+    <w:p>
+      <w:pPr>
+        <w:pStyle w:val="ListParagraph"/>
+        <w:numPr>
+          <w:ilvl w:val="0"/>
+          <w:numId w:val="19"/>
+        </w:numPr>
+      </w:pPr>
+      <w:r>
+        <w:t>Responsive</w:t>
+      </w:r>
+      <w:r>
+        <w:t xml:space="preserve"> Design</w:t>
+      </w:r>
+    </w:p>
+    <w:p>
+      <w:pPr>
+        <w:pStyle w:val="ListParagraph"/>
+        <w:numPr>
+          <w:ilvl w:val="0"/>
+          <w:numId w:val="19"/>
+        </w:numPr>
+      </w:pPr>
+      <w:r>
+        <w:t xml:space="preserve">Unobtrusive </w:t>
+      </w:r>
+      <w:r>
+        <w:t>JavaScript</w:t>
+      </w:r>
+    </w:p>
+    <w:p>
+      <w:pPr>
+        <w:pStyle w:val="ListParagraph"/>
+        <w:numPr>
+          <w:ilvl w:val="0"/>
+          <w:numId w:val="19"/>
+        </w:numPr>
+      </w:pPr>
+      <w:r>
+        <w:t>Encryption / privacy</w:t>
+      </w:r>
+    </w:p>
+    <w:p>
+      <w:pPr>
+        <w:pStyle w:val="ListParagraph"/>
+        <w:numPr>
+          <w:ilvl w:val="0"/>
+          <w:numId w:val="19"/>
+        </w:numPr>
+      </w:pPr>
+      <w:r>
+        <w:t>Availability of content from past events</w:t>
+      </w:r>
+    </w:p>
+    <w:p>
+      <w:pPr>
+        <w:pStyle w:val="ListParagraph"/>
+        <w:numPr>
+          <w:ilvl w:val="0"/>
+          <w:numId w:val="19"/>
+        </w:numPr>
+      </w:pPr>
+      <w:r>
+        <w:t>Page load time</w:t>
+      </w:r>
+    </w:p>
+    <w:p>
+      <w:pPr>
+        <w:pStyle w:val="ListParagraph"/>
+        <w:numPr>
+          <w:ilvl w:val="0"/>
+          <w:numId w:val="19"/>
+        </w:numPr>
+      </w:pPr>
+      <w:r>
+        <w:t xml:space="preserve">Valid / </w:t>
+      </w:r>
+      <w:r>
+        <w:t>semantically</w:t>
+      </w:r>
+      <w:r>
+        <w:t xml:space="preserve"> correct coding</w:t>
+      </w:r>
+    </w:p>
+    <w:p>
+      <w:pPr>
+        <w:pStyle w:val="ListParagraph"/>
+        <w:numPr>
+          <w:ilvl w:val="0"/>
+          <w:numId w:val="19"/>
+        </w:numPr>
+      </w:pPr>
+      <w:r>
+        <w:t>Accessibility</w:t>
+      </w:r>
+    </w:p>
+    <w:p>
+      <w:pPr>
+        <w:pStyle w:val="ListParagraph"/>
+        <w:numPr>
+          <w:ilvl w:val="0"/>
+          <w:numId w:val="19"/>
+        </w:numPr>
+      </w:pPr>
+      <w:r>
+        <w:t>Information well-laid out, easily findable, hard to get lost</w:t>
+      </w:r>
+    </w:p>
+    <w:p>
+      <w:pPr>
+        <w:ind w:left="360"/>
+      </w:pPr>
+    </w:p>
+    <w:p>
+      <w:pPr>
+        <w:ind w:left="360"/>
+      </w:pPr>
+    </w:p>
+    <w:p/>
+    <w:p>
+      <w:pPr>
+        <w:pStyle w:val="Heading2"/>
+      </w:pPr>
+      <w:bookmarkStart w:id="18" w:name="_Toc480833705"/>
+      <w:r>
+        <w:t>Weaknesses</w:t>
+      </w:r>
+      <w:bookmarkEnd w:id="18"/>
+      <w:r>
+        <w:br/>
+      </w:r>
+    </w:p>
+    <w:p>
+      <w:pPr>
+        <w:pStyle w:val="ListParagraph"/>
+        <w:numPr>
+          <w:ilvl w:val="0"/>
+          <w:numId w:val="18"/>
+        </w:numPr>
+      </w:pPr>
+      <w:r>
+        <w:t>Navigation</w:t>
+      </w:r>
+      <w:r>
+        <w:t xml:space="preserve"> – missing back / top buttons, lacking hovering navigation</w:t>
+      </w:r>
+    </w:p>
+    <w:p>
+      <w:pPr>
+        <w:pStyle w:val="ListParagraph"/>
+        <w:numPr>
+          <w:ilvl w:val="0"/>
+          <w:numId w:val="18"/>
+        </w:numPr>
+      </w:pPr>
+      <w:r>
+        <w:t>JavaScript links broken when disabled</w:t>
+      </w:r>
+    </w:p>
+    <w:p>
+      <w:pPr>
+        <w:pStyle w:val="ListParagraph"/>
+        <w:numPr>
+          <w:ilvl w:val="0"/>
+          <w:numId w:val="18"/>
+        </w:numPr>
+      </w:pPr>
+      <w:r>
+        <w:t>Fails contrast test</w:t>
+      </w:r>
+    </w:p>
+    <w:p>
+      <w:pPr>
+        <w:pStyle w:val="ListParagraph"/>
+        <w:numPr>
+          <w:ilvl w:val="0"/>
+          <w:numId w:val="18"/>
+        </w:numPr>
+      </w:pPr>
+      <w:r>
+        <w:t>Incorrect form usage</w:t>
+      </w:r>
+    </w:p>
+    <w:p>
+      <w:pPr>
+        <w:pStyle w:val="ListParagraph"/>
+        <w:numPr>
+          <w:ilvl w:val="0"/>
+          <w:numId w:val="18"/>
+        </w:numPr>
+      </w:pPr>
+      <w:r>
+        <w:t>Content incorrectly labelled, or not obvious to user</w:t>
+      </w:r>
+    </w:p>
     <w:p/>
     <w:p/>
     <w:p/>
@@ -1840,14 +2469,14 @@
       <w:pPr>
         <w:pStyle w:val="Heading2"/>
       </w:pPr>
-      <w:bookmarkStart w:id="15" w:name="_Toc480831238"/>
+      <w:bookmarkStart w:id="19" w:name="_Toc480833706"/>
       <w:r>
         <w:t>Table 1</w:t>
       </w:r>
       <w:r>
         <w:t xml:space="preserve"> – Content Criteria and Comparison</w:t>
       </w:r>
-      <w:bookmarkEnd w:id="15"/>
+      <w:bookmarkEnd w:id="19"/>
       <w:r>
         <w:t xml:space="preserve"> </w:t>
       </w:r>
@@ -1887,7 +2516,7 @@
               <w:jc w:val="center"/>
             </w:pPr>
             <w:r>
-              <w:t>CyberChallenge</w:t>
+              <w:t>Cyber Challenge</w:t>
             </w:r>
           </w:p>
         </w:tc>
@@ -1900,7 +2529,7 @@
               <w:jc w:val="center"/>
             </w:pPr>
             <w:r>
-              <w:t>Codemasters</w:t>
+              <w:t xml:space="preserve">Code Masters </w:t>
             </w:r>
           </w:p>
         </w:tc>
@@ -2353,17 +2982,14 @@
       <w:pPr>
         <w:pStyle w:val="Heading2"/>
       </w:pPr>
-      <w:bookmarkStart w:id="16" w:name="_Toc480831239"/>
+      <w:bookmarkStart w:id="20" w:name="_Toc480833707"/>
       <w:r>
         <w:t>Table 2</w:t>
       </w:r>
       <w:r>
-        <w:t xml:space="preserve"> – Functionality </w:t>
-      </w:r>
-      <w:r>
-        <w:t>Criteria and Comparison</w:t>
-      </w:r>
-      <w:bookmarkEnd w:id="16"/>
+        <w:t xml:space="preserve"> – Functionality Criteria and Comparison</w:t>
+      </w:r>
+      <w:bookmarkEnd w:id="20"/>
     </w:p>
     <w:p/>
     <w:tbl>
@@ -2400,7 +3026,7 @@
               <w:jc w:val="center"/>
             </w:pPr>
             <w:r>
-              <w:t>CyberChallenge</w:t>
+              <w:t>Cyber Challenge</w:t>
             </w:r>
           </w:p>
         </w:tc>
@@ -2413,7 +3039,7 @@
               <w:jc w:val="center"/>
             </w:pPr>
             <w:r>
-              <w:t>Codemasters</w:t>
+              <w:t xml:space="preserve">Code Masters </w:t>
             </w:r>
           </w:p>
         </w:tc>
@@ -2779,17 +3405,14 @@
       <w:pPr>
         <w:pStyle w:val="Heading2"/>
       </w:pPr>
-      <w:bookmarkStart w:id="17" w:name="_Toc480831240"/>
+      <w:bookmarkStart w:id="21" w:name="_Toc480833708"/>
       <w:r>
         <w:t>Table 3</w:t>
       </w:r>
       <w:r>
-        <w:t xml:space="preserve"> – Strengths </w:t>
-      </w:r>
-      <w:r>
-        <w:t>Comparison</w:t>
-      </w:r>
-      <w:bookmarkEnd w:id="17"/>
+        <w:t xml:space="preserve"> – Strengths Comparison</w:t>
+      </w:r>
+      <w:bookmarkEnd w:id="21"/>
     </w:p>
     <w:p/>
     <w:tbl>
@@ -2826,7 +3449,7 @@
               <w:jc w:val="center"/>
             </w:pPr>
             <w:r>
-              <w:t>CyberChallenge</w:t>
+              <w:t>Cyber Challenge</w:t>
             </w:r>
           </w:p>
         </w:tc>
@@ -2839,7 +3462,7 @@
               <w:jc w:val="center"/>
             </w:pPr>
             <w:r>
-              <w:t>Codemasters</w:t>
+              <w:t xml:space="preserve">Code Masters </w:t>
             </w:r>
           </w:p>
         </w:tc>
@@ -2899,7 +3522,10 @@
               </w:numPr>
             </w:pPr>
             <w:r>
-              <w:t>Unobtrusive js</w:t>
+              <w:t xml:space="preserve">Unobtrusive </w:t>
+            </w:r>
+            <w:r>
+              <w:t>JavaScript</w:t>
             </w:r>
           </w:p>
           <w:p>
@@ -2947,7 +3573,13 @@
               </w:numPr>
             </w:pPr>
             <w:r>
-              <w:t>Valid / sematically correct coding</w:t>
+              <w:t xml:space="preserve">Valid / </w:t>
+            </w:r>
+            <w:r>
+              <w:t>semantically</w:t>
+            </w:r>
+            <w:r>
+              <w:t xml:space="preserve"> correct coding</w:t>
             </w:r>
           </w:p>
           <w:p>
@@ -2989,7 +3621,10 @@
               </w:numPr>
             </w:pPr>
             <w:r>
-              <w:t>Main content and links work without Javascript</w:t>
+              <w:t xml:space="preserve">Main content and links work without </w:t>
+            </w:r>
+            <w:r>
+              <w:t>JavaScript</w:t>
             </w:r>
           </w:p>
           <w:p>
@@ -3200,14 +3835,14 @@
       <w:pPr>
         <w:pStyle w:val="Heading2"/>
       </w:pPr>
-      <w:bookmarkStart w:id="18" w:name="_Toc480831241"/>
+      <w:bookmarkStart w:id="22" w:name="_Toc480833709"/>
       <w:r>
         <w:t>Table 4</w:t>
       </w:r>
       <w:r>
         <w:t xml:space="preserve"> – Weaknesses Comparison</w:t>
       </w:r>
-      <w:bookmarkEnd w:id="18"/>
+      <w:bookmarkEnd w:id="22"/>
     </w:p>
     <w:p/>
     <w:tbl>
@@ -3249,7 +3884,7 @@
               <w:jc w:val="center"/>
             </w:pPr>
             <w:r>
-              <w:t>CyberChallenge</w:t>
+              <w:t>Cyber Challenge</w:t>
             </w:r>
           </w:p>
         </w:tc>
@@ -3262,7 +3897,7 @@
               <w:jc w:val="center"/>
             </w:pPr>
             <w:r>
-              <w:t>Codemasters</w:t>
+              <w:t xml:space="preserve">Code Masters </w:t>
             </w:r>
           </w:p>
         </w:tc>
@@ -3301,8 +3936,6 @@
               </w:rPr>
               <w:br/>
             </w:r>
-            <w:bookmarkStart w:id="19" w:name="_GoBack"/>
-            <w:bookmarkEnd w:id="19"/>
           </w:p>
           <w:p>
             <w:pPr>
@@ -3497,7 +4130,13 @@
               </w:numPr>
             </w:pPr>
             <w:r>
-              <w:t xml:space="preserve">Word documents are used, </w:t>
+              <w:t xml:space="preserve">Word documents are </w:t>
+            </w:r>
+            <w:r>
+              <w:t>used;</w:t>
+            </w:r>
+            <w:r>
+              <w:t xml:space="preserve"> </w:t>
             </w:r>
             <w:r>
               <w:t>documents have limitations in accessibility</w:t>
@@ -3673,38 +4312,38 @@
       <w:pPr>
         <w:pStyle w:val="Heading1"/>
       </w:pPr>
-      <w:bookmarkStart w:id="20" w:name="_Toc480829783"/>
-      <w:bookmarkStart w:id="21" w:name="_Toc480831242"/>
+      <w:bookmarkStart w:id="23" w:name="_Toc480829783"/>
+      <w:bookmarkStart w:id="24" w:name="_Toc480833710"/>
       <w:r>
         <w:lastRenderedPageBreak/>
         <w:t>APPENDIX A – Author: Joshua Bauer</w:t>
       </w:r>
-      <w:bookmarkEnd w:id="21"/>
+      <w:bookmarkEnd w:id="24"/>
     </w:p>
     <w:p>
       <w:pPr>
         <w:pStyle w:val="Heading1"/>
       </w:pPr>
-      <w:bookmarkStart w:id="22" w:name="_Toc480831243"/>
+      <w:bookmarkStart w:id="25" w:name="_Toc480833711"/>
       <w:r>
         <w:t>Competitor 1: Cyber Challenge (</w:t>
       </w:r>
       <w:r>
         <w:t>https://www.cyberchallenge.com.au)</w:t>
       </w:r>
-      <w:bookmarkEnd w:id="20"/>
-      <w:bookmarkEnd w:id="22"/>
+      <w:bookmarkEnd w:id="23"/>
+      <w:bookmarkEnd w:id="25"/>
     </w:p>
     <w:p/>
     <w:p>
       <w:pPr>
         <w:pStyle w:val="Heading2"/>
       </w:pPr>
-      <w:bookmarkStart w:id="23" w:name="_Toc480831244"/>
+      <w:bookmarkStart w:id="26" w:name="_Toc480833712"/>
       <w:r>
         <w:t>Screenshots</w:t>
       </w:r>
-      <w:bookmarkEnd w:id="23"/>
+      <w:bookmarkEnd w:id="26"/>
     </w:p>
     <w:p>
       <w:pPr>
@@ -3955,13 +4594,13 @@
       <w:pPr>
         <w:pStyle w:val="Heading2"/>
       </w:pPr>
-      <w:bookmarkStart w:id="24" w:name="_Toc480829784"/>
-      <w:bookmarkStart w:id="25" w:name="_Toc480831245"/>
+      <w:bookmarkStart w:id="27" w:name="_Toc480829784"/>
+      <w:bookmarkStart w:id="28" w:name="_Toc480833713"/>
       <w:r>
         <w:t>Content/Functionality</w:t>
       </w:r>
-      <w:bookmarkEnd w:id="24"/>
-      <w:bookmarkEnd w:id="25"/>
+      <w:bookmarkEnd w:id="27"/>
+      <w:bookmarkEnd w:id="28"/>
     </w:p>
     <w:p>
       <w:r>
@@ -4311,13 +4950,13 @@
       <w:pPr>
         <w:pStyle w:val="Heading2"/>
       </w:pPr>
-      <w:bookmarkStart w:id="26" w:name="_Toc480829785"/>
-      <w:bookmarkStart w:id="27" w:name="_Toc480831246"/>
+      <w:bookmarkStart w:id="29" w:name="_Toc480829785"/>
+      <w:bookmarkStart w:id="30" w:name="_Toc480833714"/>
       <w:r>
         <w:t>Strengths</w:t>
       </w:r>
-      <w:bookmarkEnd w:id="26"/>
-      <w:bookmarkEnd w:id="27"/>
+      <w:bookmarkEnd w:id="29"/>
+      <w:bookmarkEnd w:id="30"/>
     </w:p>
     <w:p>
       <w:r>
@@ -4330,7 +4969,7 @@
         <w:pStyle w:val="Heading4"/>
       </w:pPr>
       <w:r>
-        <w:t>Specific strength include:</w:t>
+        <w:t>Specific strengths include:</w:t>
       </w:r>
     </w:p>
     <w:p>
@@ -4354,7 +4993,10 @@
         </w:numPr>
       </w:pPr>
       <w:r>
-        <w:t>Main content and links work without Javascript</w:t>
+        <w:t xml:space="preserve">Main content and links work without </w:t>
+      </w:r>
+      <w:r>
+        <w:t>JavaScript</w:t>
       </w:r>
     </w:p>
     <w:p>
@@ -4459,13 +5101,13 @@
       <w:pPr>
         <w:pStyle w:val="Heading2"/>
       </w:pPr>
-      <w:bookmarkStart w:id="28" w:name="_Toc480829786"/>
-      <w:bookmarkStart w:id="29" w:name="_Toc480831247"/>
+      <w:bookmarkStart w:id="31" w:name="_Toc480829786"/>
+      <w:bookmarkStart w:id="32" w:name="_Toc480833715"/>
       <w:r>
         <w:t>Areas for Improvement:</w:t>
       </w:r>
-      <w:bookmarkEnd w:id="28"/>
-      <w:bookmarkEnd w:id="29"/>
+      <w:bookmarkEnd w:id="31"/>
+      <w:bookmarkEnd w:id="32"/>
     </w:p>
     <w:p>
       <w:r>
@@ -4605,7 +5247,13 @@
         </w:numPr>
       </w:pPr>
       <w:r>
-        <w:t xml:space="preserve">Word documents are used, </w:t>
+        <w:t xml:space="preserve">Word documents are </w:t>
+      </w:r>
+      <w:r>
+        <w:t>used;</w:t>
+      </w:r>
+      <w:r>
+        <w:t xml:space="preserve"> </w:t>
       </w:r>
       <w:r>
         <w:t>documents have limitations in accessibility</w:t>
@@ -4650,19 +5298,19 @@
       <w:pPr>
         <w:pStyle w:val="Heading1"/>
       </w:pPr>
-      <w:bookmarkStart w:id="30" w:name="_Toc480829787"/>
-      <w:bookmarkStart w:id="31" w:name="_Toc480831248"/>
+      <w:bookmarkStart w:id="33" w:name="_Toc480829787"/>
+      <w:bookmarkStart w:id="34" w:name="_Toc480833716"/>
       <w:r>
         <w:lastRenderedPageBreak/>
         <w:t>APPENDIX B – Author: Kris Bebbington</w:t>
       </w:r>
-      <w:bookmarkEnd w:id="31"/>
+      <w:bookmarkEnd w:id="34"/>
     </w:p>
     <w:p>
       <w:pPr>
         <w:pStyle w:val="Heading1"/>
       </w:pPr>
-      <w:bookmarkStart w:id="32" w:name="_Toc480831249"/>
+      <w:bookmarkStart w:id="35" w:name="_Toc480833717"/>
       <w:r>
         <w:t>Competitor 2</w:t>
       </w:r>
@@ -4678,32 +5326,32 @@
       <w:r>
         <w:t>asters</w:t>
       </w:r>
-      <w:bookmarkStart w:id="33" w:name="_Toc480829788"/>
-      <w:bookmarkEnd w:id="30"/>
+      <w:bookmarkStart w:id="36" w:name="_Toc480829788"/>
+      <w:bookmarkEnd w:id="33"/>
       <w:r>
         <w:t xml:space="preserve"> </w:t>
       </w:r>
       <w:r>
         <w:t>http://www.eng.unimelb.edu.au/engage/schools/codemasters</w:t>
       </w:r>
-      <w:bookmarkEnd w:id="32"/>
-      <w:bookmarkEnd w:id="33"/>
+      <w:bookmarkEnd w:id="35"/>
+      <w:bookmarkEnd w:id="36"/>
     </w:p>
     <w:p/>
     <w:p>
       <w:pPr>
         <w:pStyle w:val="Heading2"/>
       </w:pPr>
-      <w:bookmarkStart w:id="34" w:name="_Toc480831250"/>
+      <w:bookmarkStart w:id="37" w:name="_Toc480833718"/>
       <w:r>
         <w:t>Screenshots</w:t>
       </w:r>
-      <w:bookmarkEnd w:id="34"/>
-    </w:p>
-    <w:p/>
-    <w:p/>
-    <w:p>
-      <w:bookmarkStart w:id="35" w:name="_Toc480829789"/>
+      <w:bookmarkEnd w:id="37"/>
+    </w:p>
+    <w:p/>
+    <w:p/>
+    <w:p>
+      <w:bookmarkStart w:id="38" w:name="_Toc480829789"/>
       <w:r>
         <w:rPr>
           <w:noProof/>
@@ -4750,7 +5398,7 @@
           </wp:inline>
         </w:drawing>
       </w:r>
-      <w:bookmarkEnd w:id="35"/>
+      <w:bookmarkEnd w:id="38"/>
     </w:p>
     <w:p/>
     <w:p>
@@ -4966,13 +5614,13 @@
       <w:pPr>
         <w:pStyle w:val="Heading2"/>
       </w:pPr>
-      <w:bookmarkStart w:id="36" w:name="_Toc480829790"/>
-      <w:bookmarkStart w:id="37" w:name="_Toc480831251"/>
+      <w:bookmarkStart w:id="39" w:name="_Toc480829790"/>
+      <w:bookmarkStart w:id="40" w:name="_Toc480833719"/>
       <w:r>
         <w:t>Content/Functionality</w:t>
       </w:r>
-      <w:bookmarkEnd w:id="36"/>
-      <w:bookmarkEnd w:id="37"/>
+      <w:bookmarkEnd w:id="39"/>
+      <w:bookmarkEnd w:id="40"/>
     </w:p>
     <w:p/>
     <w:p>
@@ -5264,13 +5912,13 @@
       <w:pPr>
         <w:pStyle w:val="Heading2"/>
       </w:pPr>
-      <w:bookmarkStart w:id="38" w:name="_Toc480829791"/>
-      <w:bookmarkStart w:id="39" w:name="_Toc480831252"/>
+      <w:bookmarkStart w:id="41" w:name="_Toc480829791"/>
+      <w:bookmarkStart w:id="42" w:name="_Toc480833720"/>
       <w:r>
         <w:t>Strengths and Weaknesses</w:t>
       </w:r>
-      <w:bookmarkEnd w:id="38"/>
-      <w:bookmarkEnd w:id="39"/>
+      <w:bookmarkEnd w:id="41"/>
+      <w:bookmarkEnd w:id="42"/>
     </w:p>
     <w:p/>
     <w:p>
@@ -5336,7 +5984,13 @@
         </w:numPr>
       </w:pPr>
       <w:r>
-        <w:t>“No-js” fallback – designed for use without JavaScript functionality.</w:t>
+        <w:t>“No-</w:t>
+      </w:r>
+      <w:r>
+        <w:t>JavaScript</w:t>
+      </w:r>
+      <w:r>
+        <w:t>” fallback – designed for use without JavaScript functionality.</w:t>
       </w:r>
     </w:p>
     <w:p>
@@ -5396,7 +6050,13 @@
         </w:numPr>
       </w:pPr>
       <w:r>
-        <w:t>Simplified Nav Bar – List contains no styling and looks primitive.</w:t>
+        <w:t xml:space="preserve">Simplified </w:t>
+      </w:r>
+      <w:r>
+        <w:t>Navigation</w:t>
+      </w:r>
+      <w:r>
+        <w:t xml:space="preserve"> Bar – List contains no styling and looks primitive.</w:t>
       </w:r>
     </w:p>
     <w:p>
@@ -5432,7 +6092,13 @@
         </w:numPr>
       </w:pPr>
       <w:r>
-        <w:t>Uses University of Melbourne js files and stylesheets.</w:t>
+        <w:t xml:space="preserve">Uses University of Melbourne </w:t>
+      </w:r>
+      <w:r>
+        <w:t>JavaScript</w:t>
+      </w:r>
+      <w:r>
+        <w:t xml:space="preserve"> files and stylesheets.</w:t>
       </w:r>
     </w:p>
     <w:p>
@@ -5546,6 +6212,7 @@
         </w:numPr>
       </w:pPr>
       <w:r>
+        <w:lastRenderedPageBreak/>
         <w:t xml:space="preserve">Content </w:t>
       </w:r>
     </w:p>
@@ -5558,7 +6225,6 @@
         </w:numPr>
       </w:pPr>
       <w:r>
-        <w:lastRenderedPageBreak/>
         <w:t>Similar requirements to ours.</w:t>
       </w:r>
     </w:p>
@@ -5779,13 +6445,13 @@
       <w:pPr>
         <w:pStyle w:val="Heading2"/>
       </w:pPr>
-      <w:bookmarkStart w:id="40" w:name="_Toc480829792"/>
-      <w:bookmarkStart w:id="41" w:name="_Toc480831253"/>
+      <w:bookmarkStart w:id="43" w:name="_Toc480829792"/>
+      <w:bookmarkStart w:id="44" w:name="_Toc480833721"/>
       <w:r>
         <w:t>Strengths</w:t>
       </w:r>
-      <w:bookmarkEnd w:id="40"/>
-      <w:bookmarkEnd w:id="41"/>
+      <w:bookmarkEnd w:id="43"/>
+      <w:bookmarkEnd w:id="44"/>
     </w:p>
     <w:p/>
     <w:p>
@@ -5881,13 +6547,13 @@
       <w:pPr>
         <w:pStyle w:val="Heading2"/>
       </w:pPr>
-      <w:bookmarkStart w:id="42" w:name="_Toc480829793"/>
-      <w:bookmarkStart w:id="43" w:name="_Toc480831254"/>
+      <w:bookmarkStart w:id="45" w:name="_Toc480829793"/>
+      <w:bookmarkStart w:id="46" w:name="_Toc480833722"/>
       <w:r>
         <w:t>Areas for Improvement:</w:t>
       </w:r>
-      <w:bookmarkEnd w:id="42"/>
-      <w:bookmarkEnd w:id="43"/>
+      <w:bookmarkEnd w:id="45"/>
+      <w:bookmarkEnd w:id="46"/>
     </w:p>
     <w:p/>
     <w:p>
@@ -6640,6 +7306,232 @@
     </w:lvl>
   </w:abstractNum>
   <w:abstractNum w:abstractNumId="4">
+    <w:nsid w:val="29846A8A"/>
+    <w:multiLevelType w:val="hybridMultilevel"/>
+    <w:tmpl w:val="22BE2A26"/>
+    <w:lvl w:ilvl="0" w:tplc="04090001">
+      <w:start w:val="1"/>
+      <w:numFmt w:val="bullet"/>
+      <w:lvlText w:val=""/>
+      <w:lvlJc w:val="left"/>
+      <w:pPr>
+        <w:ind w:left="720" w:hanging="360"/>
+      </w:pPr>
+      <w:rPr>
+        <w:rFonts w:ascii="Symbol" w:hAnsi="Symbol" w:hint="default"/>
+      </w:rPr>
+    </w:lvl>
+    <w:lvl w:ilvl="1" w:tplc="04090003" w:tentative="1">
+      <w:start w:val="1"/>
+      <w:numFmt w:val="bullet"/>
+      <w:lvlText w:val="o"/>
+      <w:lvlJc w:val="left"/>
+      <w:pPr>
+        <w:ind w:left="1440" w:hanging="360"/>
+      </w:pPr>
+      <w:rPr>
+        <w:rFonts w:ascii="Courier New" w:hAnsi="Courier New" w:cs="Courier New" w:hint="default"/>
+      </w:rPr>
+    </w:lvl>
+    <w:lvl w:ilvl="2" w:tplc="04090005" w:tentative="1">
+      <w:start w:val="1"/>
+      <w:numFmt w:val="bullet"/>
+      <w:lvlText w:val=""/>
+      <w:lvlJc w:val="left"/>
+      <w:pPr>
+        <w:ind w:left="2160" w:hanging="360"/>
+      </w:pPr>
+      <w:rPr>
+        <w:rFonts w:ascii="Wingdings" w:hAnsi="Wingdings" w:hint="default"/>
+      </w:rPr>
+    </w:lvl>
+    <w:lvl w:ilvl="3" w:tplc="04090001" w:tentative="1">
+      <w:start w:val="1"/>
+      <w:numFmt w:val="bullet"/>
+      <w:lvlText w:val=""/>
+      <w:lvlJc w:val="left"/>
+      <w:pPr>
+        <w:ind w:left="2880" w:hanging="360"/>
+      </w:pPr>
+      <w:rPr>
+        <w:rFonts w:ascii="Symbol" w:hAnsi="Symbol" w:hint="default"/>
+      </w:rPr>
+    </w:lvl>
+    <w:lvl w:ilvl="4" w:tplc="04090003" w:tentative="1">
+      <w:start w:val="1"/>
+      <w:numFmt w:val="bullet"/>
+      <w:lvlText w:val="o"/>
+      <w:lvlJc w:val="left"/>
+      <w:pPr>
+        <w:ind w:left="3600" w:hanging="360"/>
+      </w:pPr>
+      <w:rPr>
+        <w:rFonts w:ascii="Courier New" w:hAnsi="Courier New" w:cs="Courier New" w:hint="default"/>
+      </w:rPr>
+    </w:lvl>
+    <w:lvl w:ilvl="5" w:tplc="04090005" w:tentative="1">
+      <w:start w:val="1"/>
+      <w:numFmt w:val="bullet"/>
+      <w:lvlText w:val=""/>
+      <w:lvlJc w:val="left"/>
+      <w:pPr>
+        <w:ind w:left="4320" w:hanging="360"/>
+      </w:pPr>
+      <w:rPr>
+        <w:rFonts w:ascii="Wingdings" w:hAnsi="Wingdings" w:hint="default"/>
+      </w:rPr>
+    </w:lvl>
+    <w:lvl w:ilvl="6" w:tplc="04090001" w:tentative="1">
+      <w:start w:val="1"/>
+      <w:numFmt w:val="bullet"/>
+      <w:lvlText w:val=""/>
+      <w:lvlJc w:val="left"/>
+      <w:pPr>
+        <w:ind w:left="5040" w:hanging="360"/>
+      </w:pPr>
+      <w:rPr>
+        <w:rFonts w:ascii="Symbol" w:hAnsi="Symbol" w:hint="default"/>
+      </w:rPr>
+    </w:lvl>
+    <w:lvl w:ilvl="7" w:tplc="04090003" w:tentative="1">
+      <w:start w:val="1"/>
+      <w:numFmt w:val="bullet"/>
+      <w:lvlText w:val="o"/>
+      <w:lvlJc w:val="left"/>
+      <w:pPr>
+        <w:ind w:left="5760" w:hanging="360"/>
+      </w:pPr>
+      <w:rPr>
+        <w:rFonts w:ascii="Courier New" w:hAnsi="Courier New" w:cs="Courier New" w:hint="default"/>
+      </w:rPr>
+    </w:lvl>
+    <w:lvl w:ilvl="8" w:tplc="04090005" w:tentative="1">
+      <w:start w:val="1"/>
+      <w:numFmt w:val="bullet"/>
+      <w:lvlText w:val=""/>
+      <w:lvlJc w:val="left"/>
+      <w:pPr>
+        <w:ind w:left="6480" w:hanging="360"/>
+      </w:pPr>
+      <w:rPr>
+        <w:rFonts w:ascii="Wingdings" w:hAnsi="Wingdings" w:hint="default"/>
+      </w:rPr>
+    </w:lvl>
+  </w:abstractNum>
+  <w:abstractNum w:abstractNumId="5">
+    <w:nsid w:val="2EA4070D"/>
+    <w:multiLevelType w:val="hybridMultilevel"/>
+    <w:tmpl w:val="719E4308"/>
+    <w:lvl w:ilvl="0" w:tplc="04090001">
+      <w:start w:val="1"/>
+      <w:numFmt w:val="bullet"/>
+      <w:lvlText w:val=""/>
+      <w:lvlJc w:val="left"/>
+      <w:pPr>
+        <w:ind w:left="720" w:hanging="360"/>
+      </w:pPr>
+      <w:rPr>
+        <w:rFonts w:ascii="Symbol" w:hAnsi="Symbol" w:hint="default"/>
+      </w:rPr>
+    </w:lvl>
+    <w:lvl w:ilvl="1" w:tplc="04090003" w:tentative="1">
+      <w:start w:val="1"/>
+      <w:numFmt w:val="bullet"/>
+      <w:lvlText w:val="o"/>
+      <w:lvlJc w:val="left"/>
+      <w:pPr>
+        <w:ind w:left="1440" w:hanging="360"/>
+      </w:pPr>
+      <w:rPr>
+        <w:rFonts w:ascii="Courier New" w:hAnsi="Courier New" w:cs="Courier New" w:hint="default"/>
+      </w:rPr>
+    </w:lvl>
+    <w:lvl w:ilvl="2" w:tplc="04090005" w:tentative="1">
+      <w:start w:val="1"/>
+      <w:numFmt w:val="bullet"/>
+      <w:lvlText w:val=""/>
+      <w:lvlJc w:val="left"/>
+      <w:pPr>
+        <w:ind w:left="2160" w:hanging="360"/>
+      </w:pPr>
+      <w:rPr>
+        <w:rFonts w:ascii="Wingdings" w:hAnsi="Wingdings" w:hint="default"/>
+      </w:rPr>
+    </w:lvl>
+    <w:lvl w:ilvl="3" w:tplc="04090001" w:tentative="1">
+      <w:start w:val="1"/>
+      <w:numFmt w:val="bullet"/>
+      <w:lvlText w:val=""/>
+      <w:lvlJc w:val="left"/>
+      <w:pPr>
+        <w:ind w:left="2880" w:hanging="360"/>
+      </w:pPr>
+      <w:rPr>
+        <w:rFonts w:ascii="Symbol" w:hAnsi="Symbol" w:hint="default"/>
+      </w:rPr>
+    </w:lvl>
+    <w:lvl w:ilvl="4" w:tplc="04090003" w:tentative="1">
+      <w:start w:val="1"/>
+      <w:numFmt w:val="bullet"/>
+      <w:lvlText w:val="o"/>
+      <w:lvlJc w:val="left"/>
+      <w:pPr>
+        <w:ind w:left="3600" w:hanging="360"/>
+      </w:pPr>
+      <w:rPr>
+        <w:rFonts w:ascii="Courier New" w:hAnsi="Courier New" w:cs="Courier New" w:hint="default"/>
+      </w:rPr>
+    </w:lvl>
+    <w:lvl w:ilvl="5" w:tplc="04090005" w:tentative="1">
+      <w:start w:val="1"/>
+      <w:numFmt w:val="bullet"/>
+      <w:lvlText w:val=""/>
+      <w:lvlJc w:val="left"/>
+      <w:pPr>
+        <w:ind w:left="4320" w:hanging="360"/>
+      </w:pPr>
+      <w:rPr>
+        <w:rFonts w:ascii="Wingdings" w:hAnsi="Wingdings" w:hint="default"/>
+      </w:rPr>
+    </w:lvl>
+    <w:lvl w:ilvl="6" w:tplc="04090001" w:tentative="1">
+      <w:start w:val="1"/>
+      <w:numFmt w:val="bullet"/>
+      <w:lvlText w:val=""/>
+      <w:lvlJc w:val="left"/>
+      <w:pPr>
+        <w:ind w:left="5040" w:hanging="360"/>
+      </w:pPr>
+      <w:rPr>
+        <w:rFonts w:ascii="Symbol" w:hAnsi="Symbol" w:hint="default"/>
+      </w:rPr>
+    </w:lvl>
+    <w:lvl w:ilvl="7" w:tplc="04090003" w:tentative="1">
+      <w:start w:val="1"/>
+      <w:numFmt w:val="bullet"/>
+      <w:lvlText w:val="o"/>
+      <w:lvlJc w:val="left"/>
+      <w:pPr>
+        <w:ind w:left="5760" w:hanging="360"/>
+      </w:pPr>
+      <w:rPr>
+        <w:rFonts w:ascii="Courier New" w:hAnsi="Courier New" w:cs="Courier New" w:hint="default"/>
+      </w:rPr>
+    </w:lvl>
+    <w:lvl w:ilvl="8" w:tplc="04090005" w:tentative="1">
+      <w:start w:val="1"/>
+      <w:numFmt w:val="bullet"/>
+      <w:lvlText w:val=""/>
+      <w:lvlJc w:val="left"/>
+      <w:pPr>
+        <w:ind w:left="6480" w:hanging="360"/>
+      </w:pPr>
+      <w:rPr>
+        <w:rFonts w:ascii="Wingdings" w:hAnsi="Wingdings" w:hint="default"/>
+      </w:rPr>
+    </w:lvl>
+  </w:abstractNum>
+  <w:abstractNum w:abstractNumId="6">
     <w:nsid w:val="38A265F7"/>
     <w:multiLevelType w:val="hybridMultilevel"/>
     <w:tmpl w:val="FC3AD6FC"/>
@@ -6752,7 +7644,7 @@
       </w:rPr>
     </w:lvl>
   </w:abstractNum>
-  <w:abstractNum w:abstractNumId="5">
+  <w:abstractNum w:abstractNumId="7">
     <w:nsid w:val="3AAF19DE"/>
     <w:multiLevelType w:val="hybridMultilevel"/>
     <w:tmpl w:val="2AA8FE5E"/>
@@ -6864,7 +7756,7 @@
       </w:rPr>
     </w:lvl>
   </w:abstractNum>
-  <w:abstractNum w:abstractNumId="6">
+  <w:abstractNum w:abstractNumId="8">
     <w:nsid w:val="40B511D3"/>
     <w:multiLevelType w:val="hybridMultilevel"/>
     <w:tmpl w:val="14FEC890"/>
@@ -6977,7 +7869,7 @@
       </w:rPr>
     </w:lvl>
   </w:abstractNum>
-  <w:abstractNum w:abstractNumId="7">
+  <w:abstractNum w:abstractNumId="9">
     <w:nsid w:val="42102FC9"/>
     <w:multiLevelType w:val="hybridMultilevel"/>
     <w:tmpl w:val="E57A1990"/>
@@ -7090,7 +7982,7 @@
       </w:rPr>
     </w:lvl>
   </w:abstractNum>
-  <w:abstractNum w:abstractNumId="8">
+  <w:abstractNum w:abstractNumId="10">
     <w:nsid w:val="47B94A48"/>
     <w:multiLevelType w:val="hybridMultilevel"/>
     <w:tmpl w:val="C24A2D48"/>
@@ -7203,7 +8095,7 @@
       </w:rPr>
     </w:lvl>
   </w:abstractNum>
-  <w:abstractNum w:abstractNumId="9">
+  <w:abstractNum w:abstractNumId="11">
     <w:nsid w:val="52A559F4"/>
     <w:multiLevelType w:val="hybridMultilevel"/>
     <w:tmpl w:val="829E5984"/>
@@ -7316,7 +8208,7 @@
       </w:rPr>
     </w:lvl>
   </w:abstractNum>
-  <w:abstractNum w:abstractNumId="10">
+  <w:abstractNum w:abstractNumId="12">
     <w:nsid w:val="56C337A0"/>
     <w:multiLevelType w:val="hybridMultilevel"/>
     <w:tmpl w:val="44AAAB4A"/>
@@ -7428,10 +8320,10 @@
       </w:rPr>
     </w:lvl>
   </w:abstractNum>
-  <w:abstractNum w:abstractNumId="11">
+  <w:abstractNum w:abstractNumId="13">
     <w:nsid w:val="5D293B78"/>
     <w:multiLevelType w:val="hybridMultilevel"/>
-    <w:tmpl w:val="60C00F04"/>
+    <w:tmpl w:val="463E4118"/>
     <w:lvl w:ilvl="0" w:tplc="04090001">
       <w:start w:val="1"/>
       <w:numFmt w:val="bullet"/>
@@ -7541,7 +8433,120 @@
       </w:rPr>
     </w:lvl>
   </w:abstractNum>
-  <w:abstractNum w:abstractNumId="12">
+  <w:abstractNum w:abstractNumId="14">
+    <w:nsid w:val="606F44EE"/>
+    <w:multiLevelType w:val="hybridMultilevel"/>
+    <w:tmpl w:val="3DCADE32"/>
+    <w:lvl w:ilvl="0" w:tplc="04090001">
+      <w:start w:val="1"/>
+      <w:numFmt w:val="bullet"/>
+      <w:lvlText w:val=""/>
+      <w:lvlJc w:val="left"/>
+      <w:pPr>
+        <w:ind w:left="1080" w:hanging="360"/>
+      </w:pPr>
+      <w:rPr>
+        <w:rFonts w:ascii="Symbol" w:hAnsi="Symbol" w:hint="default"/>
+      </w:rPr>
+    </w:lvl>
+    <w:lvl w:ilvl="1" w:tplc="04090003" w:tentative="1">
+      <w:start w:val="1"/>
+      <w:numFmt w:val="bullet"/>
+      <w:lvlText w:val="o"/>
+      <w:lvlJc w:val="left"/>
+      <w:pPr>
+        <w:ind w:left="1800" w:hanging="360"/>
+      </w:pPr>
+      <w:rPr>
+        <w:rFonts w:ascii="Courier New" w:hAnsi="Courier New" w:cs="Courier New" w:hint="default"/>
+      </w:rPr>
+    </w:lvl>
+    <w:lvl w:ilvl="2" w:tplc="04090005" w:tentative="1">
+      <w:start w:val="1"/>
+      <w:numFmt w:val="bullet"/>
+      <w:lvlText w:val=""/>
+      <w:lvlJc w:val="left"/>
+      <w:pPr>
+        <w:ind w:left="2520" w:hanging="360"/>
+      </w:pPr>
+      <w:rPr>
+        <w:rFonts w:ascii="Wingdings" w:hAnsi="Wingdings" w:hint="default"/>
+      </w:rPr>
+    </w:lvl>
+    <w:lvl w:ilvl="3" w:tplc="04090001" w:tentative="1">
+      <w:start w:val="1"/>
+      <w:numFmt w:val="bullet"/>
+      <w:lvlText w:val=""/>
+      <w:lvlJc w:val="left"/>
+      <w:pPr>
+        <w:ind w:left="3240" w:hanging="360"/>
+      </w:pPr>
+      <w:rPr>
+        <w:rFonts w:ascii="Symbol" w:hAnsi="Symbol" w:hint="default"/>
+      </w:rPr>
+    </w:lvl>
+    <w:lvl w:ilvl="4" w:tplc="04090003" w:tentative="1">
+      <w:start w:val="1"/>
+      <w:numFmt w:val="bullet"/>
+      <w:lvlText w:val="o"/>
+      <w:lvlJc w:val="left"/>
+      <w:pPr>
+        <w:ind w:left="3960" w:hanging="360"/>
+      </w:pPr>
+      <w:rPr>
+        <w:rFonts w:ascii="Courier New" w:hAnsi="Courier New" w:cs="Courier New" w:hint="default"/>
+      </w:rPr>
+    </w:lvl>
+    <w:lvl w:ilvl="5" w:tplc="04090005" w:tentative="1">
+      <w:start w:val="1"/>
+      <w:numFmt w:val="bullet"/>
+      <w:lvlText w:val=""/>
+      <w:lvlJc w:val="left"/>
+      <w:pPr>
+        <w:ind w:left="4680" w:hanging="360"/>
+      </w:pPr>
+      <w:rPr>
+        <w:rFonts w:ascii="Wingdings" w:hAnsi="Wingdings" w:hint="default"/>
+      </w:rPr>
+    </w:lvl>
+    <w:lvl w:ilvl="6" w:tplc="04090001" w:tentative="1">
+      <w:start w:val="1"/>
+      <w:numFmt w:val="bullet"/>
+      <w:lvlText w:val=""/>
+      <w:lvlJc w:val="left"/>
+      <w:pPr>
+        <w:ind w:left="5400" w:hanging="360"/>
+      </w:pPr>
+      <w:rPr>
+        <w:rFonts w:ascii="Symbol" w:hAnsi="Symbol" w:hint="default"/>
+      </w:rPr>
+    </w:lvl>
+    <w:lvl w:ilvl="7" w:tplc="04090003" w:tentative="1">
+      <w:start w:val="1"/>
+      <w:numFmt w:val="bullet"/>
+      <w:lvlText w:val="o"/>
+      <w:lvlJc w:val="left"/>
+      <w:pPr>
+        <w:ind w:left="6120" w:hanging="360"/>
+      </w:pPr>
+      <w:rPr>
+        <w:rFonts w:ascii="Courier New" w:hAnsi="Courier New" w:cs="Courier New" w:hint="default"/>
+      </w:rPr>
+    </w:lvl>
+    <w:lvl w:ilvl="8" w:tplc="04090005" w:tentative="1">
+      <w:start w:val="1"/>
+      <w:numFmt w:val="bullet"/>
+      <w:lvlText w:val=""/>
+      <w:lvlJc w:val="left"/>
+      <w:pPr>
+        <w:ind w:left="6840" w:hanging="360"/>
+      </w:pPr>
+      <w:rPr>
+        <w:rFonts w:ascii="Wingdings" w:hAnsi="Wingdings" w:hint="default"/>
+      </w:rPr>
+    </w:lvl>
+  </w:abstractNum>
+  <w:abstractNum w:abstractNumId="15">
     <w:nsid w:val="613F6A6C"/>
     <w:multiLevelType w:val="hybridMultilevel"/>
     <w:tmpl w:val="147E9C90"/>
@@ -7654,7 +8659,7 @@
       </w:rPr>
     </w:lvl>
   </w:abstractNum>
-  <w:abstractNum w:abstractNumId="13">
+  <w:abstractNum w:abstractNumId="16">
     <w:nsid w:val="61F66066"/>
     <w:multiLevelType w:val="hybridMultilevel"/>
     <w:tmpl w:val="39609B46"/>
@@ -7766,7 +8771,7 @@
       </w:rPr>
     </w:lvl>
   </w:abstractNum>
-  <w:abstractNum w:abstractNumId="14">
+  <w:abstractNum w:abstractNumId="17">
     <w:nsid w:val="719D6FF4"/>
     <w:multiLevelType w:val="hybridMultilevel"/>
     <w:tmpl w:val="1A1CE35E"/>
@@ -7879,7 +8884,7 @@
       </w:rPr>
     </w:lvl>
   </w:abstractNum>
-  <w:abstractNum w:abstractNumId="15">
+  <w:abstractNum w:abstractNumId="18">
     <w:nsid w:val="7841186E"/>
     <w:multiLevelType w:val="hybridMultilevel"/>
     <w:tmpl w:val="D566222A"/>
@@ -7993,52 +8998,61 @@
     </w:lvl>
   </w:abstractNum>
   <w:num w:numId="1">
-    <w:abstractNumId w:val="7"/>
+    <w:abstractNumId w:val="9"/>
   </w:num>
   <w:num w:numId="2">
     <w:abstractNumId w:val="0"/>
   </w:num>
   <w:num w:numId="3">
+    <w:abstractNumId w:val="10"/>
+  </w:num>
+  <w:num w:numId="4">
+    <w:abstractNumId w:val="6"/>
+  </w:num>
+  <w:num w:numId="5">
+    <w:abstractNumId w:val="17"/>
+  </w:num>
+  <w:num w:numId="6">
+    <w:abstractNumId w:val="16"/>
+  </w:num>
+  <w:num w:numId="7">
     <w:abstractNumId w:val="8"/>
   </w:num>
-  <w:num w:numId="4">
-    <w:abstractNumId w:val="4"/>
-  </w:num>
-  <w:num w:numId="5">
-    <w:abstractNumId w:val="14"/>
-  </w:num>
-  <w:num w:numId="6">
-    <w:abstractNumId w:val="13"/>
-  </w:num>
-  <w:num w:numId="7">
-    <w:abstractNumId w:val="6"/>
-  </w:num>
   <w:num w:numId="8">
-    <w:abstractNumId w:val="15"/>
+    <w:abstractNumId w:val="18"/>
   </w:num>
   <w:num w:numId="9">
     <w:abstractNumId w:val="1"/>
   </w:num>
   <w:num w:numId="10">
-    <w:abstractNumId w:val="10"/>
+    <w:abstractNumId w:val="12"/>
   </w:num>
   <w:num w:numId="11">
-    <w:abstractNumId w:val="12"/>
+    <w:abstractNumId w:val="15"/>
   </w:num>
   <w:num w:numId="12">
-    <w:abstractNumId w:val="11"/>
+    <w:abstractNumId w:val="13"/>
   </w:num>
   <w:num w:numId="13">
-    <w:abstractNumId w:val="9"/>
+    <w:abstractNumId w:val="11"/>
   </w:num>
   <w:num w:numId="14">
     <w:abstractNumId w:val="3"/>
   </w:num>
   <w:num w:numId="15">
-    <w:abstractNumId w:val="5"/>
+    <w:abstractNumId w:val="7"/>
   </w:num>
   <w:num w:numId="16">
     <w:abstractNumId w:val="2"/>
+  </w:num>
+  <w:num w:numId="17">
+    <w:abstractNumId w:val="14"/>
+  </w:num>
+  <w:num w:numId="18">
+    <w:abstractNumId w:val="4"/>
+  </w:num>
+  <w:num w:numId="19">
+    <w:abstractNumId w:val="5"/>
   </w:num>
 </w:numbering>
 </file>
@@ -8518,6 +9532,7 @@
   <w:style w:type="character" w:default="1" w:styleId="DefaultParagraphFont">
     <w:name w:val="Default Paragraph Font"/>
     <w:uiPriority w:val="1"/>
+    <w:semiHidden/>
     <w:unhideWhenUsed/>
   </w:style>
   <w:style w:type="table" w:default="1" w:styleId="TableNormal">
@@ -9240,7 +10255,7 @@
 </file>
 
 <file path=customXml/itemProps1.xml><?xml version="1.0" encoding="utf-8"?>
-<ds:datastoreItem xmlns:ds="http://schemas.openxmlformats.org/officeDocument/2006/customXml" ds:itemID="{ABB99B0B-95A1-1C47-AEB2-124DABED2FA0}">
+<ds:datastoreItem xmlns:ds="http://schemas.openxmlformats.org/officeDocument/2006/customXml" ds:itemID="{ABB8DBAE-9FFB-AB49-B125-A3F754A0D7C9}">
   <ds:schemaRefs>
     <ds:schemaRef ds:uri="http://schemas.openxmlformats.org/officeDocument/2006/bibliography"/>
   </ds:schemaRefs>

</xml_diff>